<commit_message>
dodata stilizacija u folderu GIT
</commit_message>
<xml_diff>
--- a/txt/23.11.2023.docx
+++ b/txt/23.11.2023.docx
@@ -158,6 +158,46 @@
       </w:r>
       <w:r>
         <w:t>/</w:t>
+      </w:r>
+      <w:r>
+        <w:t xml:space="preserve"> </w:t>
+      </w:r>
+      <w:r>
+        <w:t>Obelezimo sve da idemo Stage All Changes / Imamo polje Messages iznad Commit / ukucali smo: inicijalni commit / Commit</w:t>
+      </w:r>
+    </w:p>
+    <w:p/>
+    <w:p/>
+    <w:p>
+      <w:r>
+        <w:t>***GIT komande mogu da se unose I kroz Command Prompt ***</w:t>
+      </w:r>
+    </w:p>
+    <w:p/>
+    <w:p>
+      <w:r>
+        <w:t>GIT je bolji u odnosu na server jer na serveru jedan unos gazi prethodni, a u GITu se cuvaju svi unosi, pa neko moze da odluci koji ce da se iskoristi od njih.</w:t>
+      </w:r>
+    </w:p>
+    <w:p/>
+    <w:p>
+      <w:r>
+        <w:t>Commit je zapravo vremenski presek trenutnog posla, znaci napravili smo neku funkciju, I komitujemo, znaci napravimo neki b</w:t>
+      </w:r>
+      <w:r>
+        <w:t>ekap.</w:t>
+      </w:r>
+      <w:r>
+        <w:t xml:space="preserve"> Komitujemo ono sto smo dobro uradili.</w:t>
+      </w:r>
+    </w:p>
+    <w:p/>
+    <w:p>
+      <w:r>
+        <w:t>U terminalu mogu da se krecem kroz foldere sa cd komandom kao u Linuxu</w:t>
+      </w:r>
+      <w:r>
+        <w:t>, nazad se vracamo komandom cd ..</w:t>
       </w:r>
     </w:p>
     <w:sectPr>

</xml_diff>

<commit_message>
dodatak 04 i 05
</commit_message>
<xml_diff>
--- a/txt/23.11.2023.docx
+++ b/txt/23.11.2023.docx
@@ -86,15 +86,7 @@
           <w:szCs w:val="32"/>
           <w:highlight w:val="yellow"/>
         </w:rPr>
-        <w:t xml:space="preserve">Username: </w:t>
-      </w:r>
-      <w:r>
-        <w:rPr>
-          <w:sz w:val="32"/>
-          <w:szCs w:val="32"/>
-          <w:highlight w:val="yellow"/>
-        </w:rPr>
-        <w:t>NikolaIlicA</w:t>
+        <w:t>Username: NikolaIlicA</w:t>
       </w:r>
     </w:p>
     <w:p>
@@ -110,15 +102,7 @@
           <w:szCs w:val="32"/>
           <w:highlight w:val="yellow"/>
         </w:rPr>
-        <w:t xml:space="preserve">Password: </w:t>
-      </w:r>
-      <w:r>
-        <w:rPr>
-          <w:sz w:val="32"/>
-          <w:szCs w:val="32"/>
-          <w:highlight w:val="yellow"/>
-        </w:rPr>
-        <w:t>Bezanija.1!1</w:t>
+        <w:t>Password: Bezanija.1!1</w:t>
       </w:r>
     </w:p>
     <w:p>
@@ -223,16 +207,7 @@
         </w:rPr>
       </w:pPr>
       <w:r>
-        <w:t xml:space="preserve">Source Control / tri tacke / Branch / </w:t>
-      </w:r>
-      <w:r>
-        <w:t xml:space="preserve">Change </w:t>
-      </w:r>
-      <w:r>
-        <w:t xml:space="preserve"> Branch / </w:t>
-      </w:r>
-      <w:r>
-        <w:t>biramo branch</w:t>
+        <w:t>Source Control / tri tacke / Branch / Change  Branch / biramo branch</w:t>
       </w:r>
     </w:p>
     <w:p>
@@ -289,6 +264,15 @@
       </w:r>
     </w:p>
     <w:p/>
+    <w:p/>
+    <w:p>
+      <w:r>
+        <w:t xml:space="preserve">Kada napravimo neku izmenu u fajlu, I hocemo da je uploadujemo u GIT HUB, unesemo prvo izmenu (Source control / + / unesem komentar npr napravljena izmena u index.html I kliknemo Commit / </w:t>
+      </w:r>
+      <w:r>
+        <w:t>da bi se videla promena na GIT Hub moramo ili da kliknemo na synch ili na tri tacke, pa Pull,push / Push / udjem u repozitorijum na GIT HUB I tu vidim izmenu sa komentarom</w:t>
+      </w:r>
+    </w:p>
     <w:sectPr>
       <w:pgSz w:w="12240" w:h="15840"/>
       <w:pgMar w:top="1440" w:right="1440" w:bottom="1440" w:left="1440" w:header="720" w:footer="720" w:gutter="0"/>

</xml_diff>